<commit_message>
added dev notes, updated contract
contract:
-changed "string" to "bytes32" so that it can be passed between
contracts
</commit_message>
<xml_diff>
--- a/docs/Gas Trade Outline.docx
+++ b/docs/Gas Trade Outline.docx
@@ -178,24 +178,814 @@
       <w:r>
         <w:t>****Make all units able to be changed (MMBTU, $, decatherms)</w:t>
       </w:r>
+    </w:p>
+    <w:p>
+      <w:pPr>
+        <w:spacing w:line="360" w:lineRule="auto"/>
+      </w:pPr>
+    </w:p>
+    <w:p>
+      <w:pPr>
+        <w:spacing w:line="360" w:lineRule="auto"/>
+      </w:pPr>
+      <w:r>
+        <w:t xml:space="preserve">Add: confirmation number, </w:t>
+      </w:r>
+    </w:p>
+    <w:p>
+      <w:pPr>
+        <w:numPr>
+          <w:ilvl w:val="0"/>
+          <w:numId w:val="1"/>
+        </w:numPr>
+        <w:spacing w:line="360" w:lineRule="auto"/>
+        <w:contextualSpacing/>
+        <w:rPr>
+          <w:b/>
+        </w:rPr>
+      </w:pPr>
+      <w:r>
+        <w:rPr>
+          <w:b/>
+        </w:rPr>
+        <w:t>Confirmed By:</w:t>
+      </w:r>
+      <w:r>
+        <w:rPr>
+          <w:b/>
+        </w:rPr>
+        <w:t xml:space="preserve"> </w:t>
+      </w:r>
+      <w:r>
+        <w:rPr>
+          <w:u w:val="single"/>
+        </w:rPr>
+        <w:t>(internal tracking)</w:t>
+      </w:r>
+      <w:r>
+        <w:rPr>
+          <w:u w:val="single"/>
+        </w:rPr>
+        <w:t xml:space="preserve"> (usually buyer or seller initiaited form, think the seller does)</w:t>
+      </w:r>
+    </w:p>
+    <w:p>
+      <w:pPr>
+        <w:numPr>
+          <w:ilvl w:val="1"/>
+          <w:numId w:val="1"/>
+        </w:numPr>
+        <w:spacing w:line="360" w:lineRule="auto"/>
+        <w:contextualSpacing/>
+      </w:pPr>
+      <w:r>
+        <w:t>Needs name (has checkbox?)</w:t>
+      </w:r>
+    </w:p>
+    <w:p>
+      <w:pPr>
+        <w:numPr>
+          <w:ilvl w:val="1"/>
+          <w:numId w:val="1"/>
+        </w:numPr>
+        <w:spacing w:line="360" w:lineRule="auto"/>
+        <w:contextualSpacing/>
+        <w:rPr>
+          <w:b/>
+        </w:rPr>
+      </w:pPr>
+      <w:r>
+        <w:rPr>
+          <w:b/>
+        </w:rPr>
+        <w:t>Date:</w:t>
+      </w:r>
+    </w:p>
+    <w:p>
+      <w:pPr>
+        <w:numPr>
+          <w:ilvl w:val="2"/>
+          <w:numId w:val="1"/>
+        </w:numPr>
+        <w:spacing w:line="360" w:lineRule="auto"/>
+        <w:contextualSpacing/>
+      </w:pPr>
+      <w:r>
+        <w:t>Dropdown box</w:t>
+      </w:r>
+    </w:p>
+    <w:p>
+      <w:pPr>
+        <w:numPr>
+          <w:ilvl w:val="0"/>
+          <w:numId w:val="1"/>
+        </w:numPr>
+        <w:spacing w:line="360" w:lineRule="auto"/>
+        <w:contextualSpacing/>
+        <w:rPr>
+          <w:b/>
+        </w:rPr>
+      </w:pPr>
+      <w:r>
+        <w:rPr>
+          <w:b/>
+        </w:rPr>
+        <w:t xml:space="preserve">Actualized By: </w:t>
+      </w:r>
+      <w:r>
+        <w:t>(internal tracking) (must register deal to flow across contracts) (nothing to do with deal</w:t>
+      </w:r>
+    </w:p>
+    <w:p>
+      <w:pPr>
+        <w:numPr>
+          <w:ilvl w:val="1"/>
+          <w:numId w:val="1"/>
+        </w:numPr>
+        <w:spacing w:line="360" w:lineRule="auto"/>
+        <w:contextualSpacing/>
+      </w:pPr>
+      <w:r>
+        <w:t>Needs name (has checkbox?)</w:t>
+      </w:r>
+    </w:p>
+    <w:p>
+      <w:pPr>
+        <w:numPr>
+          <w:ilvl w:val="1"/>
+          <w:numId w:val="1"/>
+        </w:numPr>
+        <w:spacing w:line="360" w:lineRule="auto"/>
+        <w:contextualSpacing/>
+        <w:rPr>
+          <w:b/>
+        </w:rPr>
+      </w:pPr>
+      <w:r>
+        <w:rPr>
+          <w:b/>
+        </w:rPr>
+        <w:t>Date:</w:t>
+      </w:r>
+    </w:p>
+    <w:p>
+      <w:pPr>
+        <w:numPr>
+          <w:ilvl w:val="2"/>
+          <w:numId w:val="1"/>
+        </w:numPr>
+        <w:spacing w:line="360" w:lineRule="auto"/>
+        <w:contextualSpacing/>
+      </w:pPr>
+      <w:r>
+        <w:t>Dropdown box</w:t>
+      </w:r>
+    </w:p>
+    <w:p>
+      <w:pPr>
+        <w:numPr>
+          <w:ilvl w:val="0"/>
+          <w:numId w:val="1"/>
+        </w:numPr>
+        <w:spacing w:line="360" w:lineRule="auto"/>
+        <w:contextualSpacing/>
+        <w:rPr>
+          <w:b/>
+        </w:rPr>
+      </w:pPr>
+      <w:r>
+        <w:rPr>
+          <w:b/>
+        </w:rPr>
+        <w:t>Is Adency Deal?</w:t>
+      </w:r>
+      <w:r>
+        <w:rPr>
+          <w:b/>
+        </w:rPr>
+        <w:t xml:space="preserve"> </w:t>
+      </w:r>
+      <w:r>
+        <w:t>(internal) (ignore)</w:t>
+      </w:r>
+    </w:p>
+    <w:p>
+      <w:pPr>
+        <w:numPr>
+          <w:ilvl w:val="1"/>
+          <w:numId w:val="1"/>
+        </w:numPr>
+        <w:spacing w:line="360" w:lineRule="auto"/>
+        <w:contextualSpacing/>
+      </w:pPr>
+      <w:r>
+        <w:t xml:space="preserve">Checkbox </w:t>
+      </w:r>
+    </w:p>
+    <w:p>
+      <w:pPr>
+        <w:numPr>
+          <w:ilvl w:val="0"/>
+          <w:numId w:val="1"/>
+        </w:numPr>
+        <w:spacing w:line="360" w:lineRule="auto"/>
+        <w:contextualSpacing/>
+        <w:rPr>
+          <w:b/>
+        </w:rPr>
+      </w:pPr>
+      <w:r>
+        <w:rPr>
+          <w:b/>
+        </w:rPr>
+        <w:t>Deal Type:</w:t>
+      </w:r>
+      <w:r>
+        <w:rPr>
+          <w:b/>
+        </w:rPr>
+        <w:t xml:space="preserve"> </w:t>
+      </w:r>
+      <w:r>
+        <w:t>(one type: physical gas)</w:t>
+      </w:r>
+    </w:p>
+    <w:p>
+      <w:pPr>
+        <w:numPr>
+          <w:ilvl w:val="1"/>
+          <w:numId w:val="1"/>
+        </w:numPr>
+        <w:spacing w:line="360" w:lineRule="auto"/>
+        <w:contextualSpacing/>
+        <w:rPr>
+          <w:b/>
+        </w:rPr>
+      </w:pPr>
+      <w:r>
+        <w:rPr>
+          <w:b/>
+        </w:rPr>
+        <w:t>Balancing</w:t>
+      </w:r>
+    </w:p>
+    <w:p>
+      <w:pPr>
+        <w:numPr>
+          <w:ilvl w:val="1"/>
+          <w:numId w:val="1"/>
+        </w:numPr>
+        <w:spacing w:line="360" w:lineRule="auto"/>
+        <w:contextualSpacing/>
+        <w:rPr>
+          <w:b/>
+        </w:rPr>
+      </w:pPr>
+      <w:r>
+        <w:rPr>
+          <w:b/>
+        </w:rPr>
+        <w:t>Bookout</w:t>
+      </w:r>
+    </w:p>
+    <w:p>
+      <w:pPr>
+        <w:numPr>
+          <w:ilvl w:val="1"/>
+          <w:numId w:val="1"/>
+        </w:numPr>
+        <w:spacing w:line="360" w:lineRule="auto"/>
+        <w:contextualSpacing/>
+        <w:rPr>
+          <w:b/>
+        </w:rPr>
+      </w:pPr>
+      <w:r>
+        <w:rPr>
+          <w:b/>
+        </w:rPr>
+        <w:t>Exchange</w:t>
+      </w:r>
+    </w:p>
+    <w:p>
+      <w:pPr>
+        <w:numPr>
+          <w:ilvl w:val="1"/>
+          <w:numId w:val="1"/>
+        </w:numPr>
+        <w:spacing w:line="360" w:lineRule="auto"/>
+        <w:contextualSpacing/>
+        <w:rPr>
+          <w:b/>
+        </w:rPr>
+      </w:pPr>
+      <w:r>
+        <w:rPr>
+          <w:b/>
+        </w:rPr>
+        <w:t>Financial</w:t>
+      </w:r>
+    </w:p>
+    <w:p>
+      <w:pPr>
+        <w:numPr>
+          <w:ilvl w:val="1"/>
+          <w:numId w:val="1"/>
+        </w:numPr>
+        <w:spacing w:line="360" w:lineRule="auto"/>
+        <w:contextualSpacing/>
+        <w:rPr>
+          <w:b/>
+        </w:rPr>
+      </w:pPr>
+      <w:r>
+        <w:rPr>
+          <w:b/>
+        </w:rPr>
+        <w:t>Option</w:t>
+      </w:r>
+    </w:p>
+    <w:p>
+      <w:pPr>
+        <w:numPr>
+          <w:ilvl w:val="1"/>
+          <w:numId w:val="1"/>
+        </w:numPr>
+        <w:spacing w:line="360" w:lineRule="auto"/>
+        <w:contextualSpacing/>
+        <w:rPr>
+          <w:b/>
+        </w:rPr>
+      </w:pPr>
+      <w:r>
+        <w:rPr>
+          <w:b/>
+        </w:rPr>
+        <w:t>Physical Gas</w:t>
+      </w:r>
+    </w:p>
+    <w:p>
+      <w:pPr>
+        <w:numPr>
+          <w:ilvl w:val="1"/>
+          <w:numId w:val="1"/>
+        </w:numPr>
+        <w:spacing w:line="360" w:lineRule="auto"/>
+        <w:contextualSpacing/>
+        <w:rPr>
+          <w:b/>
+        </w:rPr>
+      </w:pPr>
+      <w:r>
+        <w:rPr>
+          <w:b/>
+        </w:rPr>
+        <w:t>Storage</w:t>
+      </w:r>
+    </w:p>
+    <w:p>
+      <w:pPr>
+        <w:numPr>
+          <w:ilvl w:val="0"/>
+          <w:numId w:val="1"/>
+        </w:numPr>
+        <w:spacing w:line="360" w:lineRule="auto"/>
+        <w:contextualSpacing/>
+        <w:rPr>
+          <w:b/>
+        </w:rPr>
+      </w:pPr>
+      <w:r>
+        <w:rPr>
+          <w:b/>
+        </w:rPr>
+        <w:t xml:space="preserve">Term </w:t>
+      </w:r>
+      <w:r>
+        <w:t>(metric for timing the trade?)</w:t>
+      </w:r>
+      <w:r>
+        <w:t xml:space="preserve"> (internal trade)</w:t>
+      </w:r>
+    </w:p>
+    <w:p>
+      <w:pPr>
+        <w:numPr>
+          <w:ilvl w:val="1"/>
+          <w:numId w:val="1"/>
+        </w:numPr>
+        <w:spacing w:line="360" w:lineRule="auto"/>
+        <w:contextualSpacing/>
+        <w:rPr>
+          <w:b/>
+        </w:rPr>
+      </w:pPr>
+      <w:r>
+        <w:rPr>
+          <w:b/>
+        </w:rPr>
+        <w:t>Baseload</w:t>
+      </w:r>
+    </w:p>
+    <w:p>
+      <w:pPr>
+        <w:numPr>
+          <w:ilvl w:val="1"/>
+          <w:numId w:val="1"/>
+        </w:numPr>
+        <w:spacing w:line="360" w:lineRule="auto"/>
+        <w:contextualSpacing/>
+        <w:rPr>
+          <w:b/>
+        </w:rPr>
+      </w:pPr>
+      <w:r>
+        <w:rPr>
+          <w:b/>
+        </w:rPr>
+        <w:t>Intra-Day</w:t>
+      </w:r>
+    </w:p>
+    <w:p>
+      <w:pPr>
+        <w:numPr>
+          <w:ilvl w:val="2"/>
+          <w:numId w:val="1"/>
+        </w:numPr>
+        <w:spacing w:line="360" w:lineRule="auto"/>
+        <w:contextualSpacing/>
+      </w:pPr>
+      <w:r>
+        <w:t>Same day</w:t>
+      </w:r>
+    </w:p>
+    <w:p>
+      <w:pPr>
+        <w:numPr>
+          <w:ilvl w:val="1"/>
+          <w:numId w:val="1"/>
+        </w:numPr>
+        <w:spacing w:line="360" w:lineRule="auto"/>
+        <w:contextualSpacing/>
+        <w:rPr>
+          <w:b/>
+        </w:rPr>
+      </w:pPr>
+      <w:r>
+        <w:rPr>
+          <w:b/>
+        </w:rPr>
+        <w:t>Next Day</w:t>
+      </w:r>
+    </w:p>
+    <w:p>
+      <w:pPr>
+        <w:numPr>
+          <w:ilvl w:val="1"/>
+          <w:numId w:val="1"/>
+        </w:numPr>
+        <w:spacing w:line="360" w:lineRule="auto"/>
+        <w:contextualSpacing/>
+        <w:rPr>
+          <w:b/>
+        </w:rPr>
+      </w:pPr>
+      <w:r>
+        <w:rPr>
+          <w:b/>
+        </w:rPr>
+        <w:t>Swing</w:t>
+      </w:r>
+    </w:p>
+    <w:p>
+      <w:pPr>
+        <w:numPr>
+          <w:ilvl w:val="2"/>
+          <w:numId w:val="1"/>
+        </w:numPr>
+        <w:spacing w:line="360" w:lineRule="auto"/>
+        <w:contextualSpacing/>
+      </w:pPr>
+      <w:r>
+        <w:t>A few days to 2 weeks</w:t>
+      </w:r>
+    </w:p>
+    <w:p>
+      <w:pPr>
+        <w:numPr>
+          <w:ilvl w:val="1"/>
+          <w:numId w:val="1"/>
+        </w:numPr>
+        <w:spacing w:line="360" w:lineRule="auto"/>
+        <w:contextualSpacing/>
+        <w:rPr>
+          <w:b/>
+        </w:rPr>
+      </w:pPr>
+      <w:r>
+        <w:rPr>
+          <w:b/>
+        </w:rPr>
+        <w:t>Term</w:t>
+      </w:r>
+    </w:p>
+    <w:p>
+      <w:pPr>
+        <w:numPr>
+          <w:ilvl w:val="0"/>
+          <w:numId w:val="1"/>
+        </w:numPr>
+        <w:spacing w:line="360" w:lineRule="auto"/>
+        <w:contextualSpacing/>
+        <w:rPr>
+          <w:b/>
+        </w:rPr>
+      </w:pPr>
+      <w:r>
+        <w:rPr>
+          <w:b/>
+        </w:rPr>
+        <w:t xml:space="preserve">Firm </w:t>
+      </w:r>
+      <w:r>
+        <w:t>(firm = this must be done, non-firm = it may get there) (**necessary)</w:t>
+      </w:r>
+    </w:p>
+    <w:p>
+      <w:pPr>
+        <w:numPr>
+          <w:ilvl w:val="1"/>
+          <w:numId w:val="1"/>
+        </w:numPr>
+        <w:spacing w:line="360" w:lineRule="auto"/>
+        <w:contextualSpacing/>
+        <w:rPr>
+          <w:b/>
+        </w:rPr>
+      </w:pPr>
+      <w:r>
+        <w:rPr>
+          <w:b/>
+        </w:rPr>
+        <w:t>Firm</w:t>
+      </w:r>
+    </w:p>
+    <w:p>
+      <w:pPr>
+        <w:numPr>
+          <w:ilvl w:val="1"/>
+          <w:numId w:val="1"/>
+        </w:numPr>
+        <w:spacing w:line="360" w:lineRule="auto"/>
+        <w:contextualSpacing/>
+        <w:rPr>
+          <w:b/>
+        </w:rPr>
+      </w:pPr>
+      <w:r>
+        <w:rPr>
+          <w:b/>
+        </w:rPr>
+        <w:t>non-Firm</w:t>
+      </w:r>
+    </w:p>
+    <w:p>
+      <w:pPr>
+        <w:numPr>
+          <w:ilvl w:val="0"/>
+          <w:numId w:val="1"/>
+        </w:numPr>
+        <w:spacing w:line="360" w:lineRule="auto"/>
+        <w:contextualSpacing/>
+        <w:rPr>
+          <w:b/>
+        </w:rPr>
+      </w:pPr>
+      <w:r>
+        <w:rPr>
+          <w:b/>
+        </w:rPr>
+        <w:t>Start Date</w:t>
+      </w:r>
+      <w:r>
+        <w:rPr>
+          <w:b/>
+        </w:rPr>
+        <w:t xml:space="preserve"> </w:t>
+      </w:r>
+      <w:r>
+        <w:t>(“delivery period”)(certain amount gas per day over certtain amount of days) (**necessary)</w:t>
+      </w:r>
+    </w:p>
+    <w:p>
+      <w:pPr>
+        <w:numPr>
+          <w:ilvl w:val="1"/>
+          <w:numId w:val="1"/>
+        </w:numPr>
+        <w:spacing w:line="360" w:lineRule="auto"/>
+        <w:contextualSpacing/>
+      </w:pPr>
+      <w:r>
+        <w:t>Drop down box</w:t>
+      </w:r>
+    </w:p>
+    <w:p>
+      <w:pPr>
+        <w:numPr>
+          <w:ilvl w:val="0"/>
+          <w:numId w:val="1"/>
+        </w:numPr>
+        <w:spacing w:line="360" w:lineRule="auto"/>
+        <w:contextualSpacing/>
+        <w:rPr>
+          <w:b/>
+        </w:rPr>
+      </w:pPr>
+      <w:r>
+        <w:rPr>
+          <w:b/>
+        </w:rPr>
+        <w:t>End Date:</w:t>
+      </w:r>
+      <w:r>
+        <w:rPr>
+          <w:b/>
+        </w:rPr>
+        <w:t xml:space="preserve"> </w:t>
+      </w:r>
+      <w:r>
+        <w:t>(same as above)</w:t>
+      </w:r>
+    </w:p>
+    <w:p>
+      <w:pPr>
+        <w:numPr>
+          <w:ilvl w:val="1"/>
+          <w:numId w:val="1"/>
+        </w:numPr>
+        <w:spacing w:line="360" w:lineRule="auto"/>
+        <w:contextualSpacing/>
+      </w:pPr>
+      <w:r>
+        <w:t>Drop down box</w:t>
+      </w:r>
+    </w:p>
+    <w:p>
+      <w:pPr>
+        <w:numPr>
+          <w:ilvl w:val="0"/>
+          <w:numId w:val="1"/>
+        </w:numPr>
+        <w:spacing w:line="360" w:lineRule="auto"/>
+        <w:contextualSpacing/>
+        <w:rPr>
+          <w:b/>
+        </w:rPr>
+      </w:pPr>
+      <w:r>
+        <w:rPr>
+          <w:b/>
+        </w:rPr>
+        <w:t>Pipe</w:t>
+      </w:r>
+      <w:r>
+        <w:rPr>
+          <w:b/>
+        </w:rPr>
+        <w:t xml:space="preserve"> </w:t>
+      </w:r>
+      <w:r>
+        <w:t>(who the gas is coming from ) (**nec)</w:t>
+      </w:r>
+    </w:p>
+    <w:p>
+      <w:pPr>
+        <w:numPr>
+          <w:ilvl w:val="1"/>
+          <w:numId w:val="1"/>
+        </w:numPr>
+        <w:spacing w:line="360" w:lineRule="auto"/>
+        <w:contextualSpacing/>
+      </w:pPr>
+      <w:r>
+        <w:t>Dropdown box</w:t>
+      </w:r>
+    </w:p>
+    <w:p>
+      <w:pPr>
+        <w:numPr>
+          <w:ilvl w:val="2"/>
+          <w:numId w:val="1"/>
+        </w:numPr>
+        <w:spacing w:line="360" w:lineRule="auto"/>
+        <w:contextualSpacing/>
+        <w:rPr>
+          <w:b/>
+        </w:rPr>
+      </w:pPr>
+      <w:r>
+        <w:rPr>
+          <w:b/>
+        </w:rPr>
+        <w:t>FGT</w:t>
+      </w:r>
+      <w:r>
+        <w:t xml:space="preserve"> (party)</w:t>
+      </w:r>
+    </w:p>
+    <w:p>
+      <w:pPr>
+        <w:numPr>
+          <w:ilvl w:val="0"/>
+          <w:numId w:val="1"/>
+        </w:numPr>
+        <w:spacing w:line="360" w:lineRule="auto"/>
+        <w:contextualSpacing/>
+        <w:rPr>
+          <w:b/>
+        </w:rPr>
+      </w:pPr>
+      <w:r>
+        <w:rPr>
+          <w:b/>
+        </w:rPr>
+        <w:t>Counter Party</w:t>
+      </w:r>
+      <w:r>
+        <w:rPr>
+          <w:b/>
+        </w:rPr>
+        <w:t xml:space="preserve"> </w:t>
+      </w:r>
+      <w:r>
+        <w:t>(who gas is going to) (**nec)</w:t>
+      </w:r>
+    </w:p>
+    <w:p>
+      <w:pPr>
+        <w:numPr>
+          <w:ilvl w:val="1"/>
+          <w:numId w:val="1"/>
+        </w:numPr>
+        <w:spacing w:line="360" w:lineRule="auto"/>
+        <w:contextualSpacing/>
+        <w:rPr>
+          <w:b/>
+        </w:rPr>
+      </w:pPr>
+      <w:r>
+        <w:rPr>
+          <w:b/>
+        </w:rPr>
+        <w:t xml:space="preserve">FGT </w:t>
+      </w:r>
+      <w:r>
+        <w:t>(party)</w:t>
+      </w:r>
+    </w:p>
+    <w:p>
+      <w:pPr>
+        <w:numPr>
+          <w:ilvl w:val="1"/>
+          <w:numId w:val="1"/>
+        </w:numPr>
+        <w:spacing w:line="360" w:lineRule="auto"/>
+        <w:contextualSpacing/>
+        <w:rPr>
+          <w:b/>
+        </w:rPr>
+      </w:pPr>
+      <w:r>
+        <w:rPr>
+          <w:b/>
+        </w:rPr>
+        <w:t xml:space="preserve">FGU </w:t>
+      </w:r>
+      <w:r>
+        <w:t>(party)</w:t>
+      </w:r>
+    </w:p>
+    <w:p>
+      <w:pPr>
+        <w:spacing w:line="360" w:lineRule="auto"/>
+        <w:ind w:left="360"/>
+        <w:contextualSpacing/>
+        <w:rPr>
+          <w:b/>
+        </w:rPr>
+      </w:pPr>
+      <w:r>
+        <w:rPr>
+          <w:b/>
+        </w:rPr>
+        <w:t>10.b Party</w:t>
+      </w:r>
       <w:bookmarkStart w:id="0" w:name="_GoBack"/>
       <w:bookmarkEnd w:id="0"/>
     </w:p>
     <w:p>
       <w:pPr>
-        <w:spacing w:line="360" w:lineRule="auto"/>
-      </w:pPr>
-    </w:p>
-    <w:p>
-      <w:pPr>
-        <w:spacing w:line="360" w:lineRule="auto"/>
-      </w:pPr>
-      <w:r>
-        <w:t xml:space="preserve">Add: confirmation number, </w:t>
-      </w:r>
-    </w:p>
-    <w:p>
-      <w:pPr>
         <w:numPr>
           <w:ilvl w:val="0"/>
           <w:numId w:val="1"/>
@@ -210,7 +1000,7 @@
         <w:rPr>
           <w:b/>
         </w:rPr>
-        <w:t>Confirmed By:</w:t>
+        <w:t>Contact</w:t>
       </w:r>
       <w:r>
         <w:rPr>
@@ -219,61 +1009,51 @@
         <w:t xml:space="preserve"> </w:t>
       </w:r>
       <w:r>
-        <w:rPr>
-          <w:u w:val="single"/>
-        </w:rPr>
-        <w:t>(internal tracking)</w:t>
-      </w:r>
-      <w:r>
-        <w:rPr>
-          <w:u w:val="single"/>
-        </w:rPr>
-        <w:t xml:space="preserve"> (usually buyer or seller initiaited form, think the seller does)</w:t>
-      </w:r>
-    </w:p>
-    <w:p>
-      <w:pPr>
-        <w:numPr>
-          <w:ilvl w:val="1"/>
-          <w:numId w:val="1"/>
-        </w:numPr>
-        <w:spacing w:line="360" w:lineRule="auto"/>
-        <w:contextualSpacing/>
-      </w:pPr>
-      <w:r>
-        <w:t>Needs name (has checkbox?)</w:t>
-      </w:r>
-    </w:p>
-    <w:p>
-      <w:pPr>
-        <w:numPr>
-          <w:ilvl w:val="1"/>
-          <w:numId w:val="1"/>
-        </w:numPr>
-        <w:spacing w:line="360" w:lineRule="auto"/>
-        <w:contextualSpacing/>
-        <w:rPr>
-          <w:b/>
-        </w:rPr>
-      </w:pPr>
-      <w:r>
-        <w:rPr>
-          <w:b/>
-        </w:rPr>
-        <w:t>Date:</w:t>
-      </w:r>
-    </w:p>
-    <w:p>
-      <w:pPr>
-        <w:numPr>
-          <w:ilvl w:val="2"/>
-          <w:numId w:val="1"/>
-        </w:numPr>
-        <w:spacing w:line="360" w:lineRule="auto"/>
-        <w:contextualSpacing/>
-      </w:pPr>
-      <w:r>
-        <w:t>Dropdown box</w:t>
+        <w:t>(“Attn” on naesb form)</w:t>
+      </w:r>
+      <w:r>
+        <w:t xml:space="preserve"> </w:t>
+      </w:r>
+      <w:r>
+        <w:t>(**nec)</w:t>
+      </w:r>
+    </w:p>
+    <w:p>
+      <w:pPr>
+        <w:numPr>
+          <w:ilvl w:val="1"/>
+          <w:numId w:val="1"/>
+        </w:numPr>
+        <w:spacing w:line="360" w:lineRule="auto"/>
+        <w:contextualSpacing/>
+        <w:rPr>
+          <w:b/>
+        </w:rPr>
+      </w:pPr>
+      <w:r>
+        <w:rPr>
+          <w:b/>
+        </w:rPr>
+        <w:t>Bill</w:t>
+      </w:r>
+    </w:p>
+    <w:p>
+      <w:pPr>
+        <w:numPr>
+          <w:ilvl w:val="1"/>
+          <w:numId w:val="1"/>
+        </w:numPr>
+        <w:spacing w:line="360" w:lineRule="auto"/>
+        <w:contextualSpacing/>
+        <w:rPr>
+          <w:b/>
+        </w:rPr>
+      </w:pPr>
+      <w:r>
+        <w:rPr>
+          <w:b/>
+        </w:rPr>
+        <w:t>John</w:t>
       </w:r>
     </w:p>
     <w:p>
@@ -292,55 +1072,41 @@
         <w:rPr>
           <w:b/>
         </w:rPr>
-        <w:t xml:space="preserve">Actualized By: </w:t>
-      </w:r>
-      <w:r>
-        <w:t>(internal tracking) (must register deal to flow across contracts) (nothing to do with deal</w:t>
-      </w:r>
-    </w:p>
-    <w:p>
-      <w:pPr>
-        <w:numPr>
-          <w:ilvl w:val="1"/>
-          <w:numId w:val="1"/>
-        </w:numPr>
-        <w:spacing w:line="360" w:lineRule="auto"/>
-        <w:contextualSpacing/>
-      </w:pPr>
-      <w:r>
-        <w:t>Needs name (has checkbox?)</w:t>
-      </w:r>
-    </w:p>
-    <w:p>
-      <w:pPr>
-        <w:numPr>
-          <w:ilvl w:val="1"/>
-          <w:numId w:val="1"/>
-        </w:numPr>
-        <w:spacing w:line="360" w:lineRule="auto"/>
-        <w:contextualSpacing/>
-        <w:rPr>
-          <w:b/>
-        </w:rPr>
-      </w:pPr>
-      <w:r>
-        <w:rPr>
-          <w:b/>
-        </w:rPr>
-        <w:t>Date:</w:t>
-      </w:r>
-    </w:p>
-    <w:p>
-      <w:pPr>
-        <w:numPr>
-          <w:ilvl w:val="2"/>
-          <w:numId w:val="1"/>
-        </w:numPr>
-        <w:spacing w:line="360" w:lineRule="auto"/>
-        <w:contextualSpacing/>
-      </w:pPr>
-      <w:r>
-        <w:t>Dropdown box</w:t>
+        <w:t>Portfolio</w:t>
+      </w:r>
+      <w:r>
+        <w:rPr>
+          <w:b/>
+        </w:rPr>
+        <w:t xml:space="preserve"> </w:t>
+      </w:r>
+      <w:r>
+        <w:t>(</w:t>
+      </w:r>
+      <w:r>
+        <w:t>internal) (unndeeded)</w:t>
+      </w:r>
+    </w:p>
+    <w:p>
+      <w:pPr>
+        <w:numPr>
+          <w:ilvl w:val="1"/>
+          <w:numId w:val="1"/>
+        </w:numPr>
+        <w:spacing w:line="360" w:lineRule="auto"/>
+        <w:contextualSpacing/>
+        <w:rPr>
+          <w:b/>
+        </w:rPr>
+      </w:pPr>
+      <w:r>
+        <w:rPr>
+          <w:b/>
+        </w:rPr>
+        <w:t xml:space="preserve">FGU </w:t>
+      </w:r>
+      <w:r>
+        <w:t>(party)</w:t>
       </w:r>
     </w:p>
     <w:p>
@@ -359,7 +1125,7 @@
         <w:rPr>
           <w:b/>
         </w:rPr>
-        <w:t>Is Adency Deal?</w:t>
+        <w:t>Pricing Method:</w:t>
       </w:r>
       <w:r>
         <w:rPr>
@@ -368,20 +1134,64 @@
         <w:t xml:space="preserve"> </w:t>
       </w:r>
       <w:r>
-        <w:t>(internal) (ignore)</w:t>
-      </w:r>
-    </w:p>
-    <w:p>
-      <w:pPr>
-        <w:numPr>
-          <w:ilvl w:val="1"/>
-          <w:numId w:val="1"/>
-        </w:numPr>
-        <w:spacing w:line="360" w:lineRule="auto"/>
-        <w:contextualSpacing/>
-      </w:pPr>
-      <w:r>
-        <w:t xml:space="preserve">Checkbox </w:t>
+        <w:t>(**nec) (fixed= fill out on naesb form) (manualy written by user) (companies want more complex calcs that these 3)</w:t>
+      </w:r>
+    </w:p>
+    <w:p>
+      <w:pPr>
+        <w:numPr>
+          <w:ilvl w:val="1"/>
+          <w:numId w:val="1"/>
+        </w:numPr>
+        <w:spacing w:line="360" w:lineRule="auto"/>
+        <w:contextualSpacing/>
+        <w:rPr>
+          <w:b/>
+        </w:rPr>
+      </w:pPr>
+      <w:r>
+        <w:rPr>
+          <w:b/>
+        </w:rPr>
+        <w:t>Basis * Factor</w:t>
+      </w:r>
+    </w:p>
+    <w:p>
+      <w:pPr>
+        <w:numPr>
+          <w:ilvl w:val="1"/>
+          <w:numId w:val="1"/>
+        </w:numPr>
+        <w:spacing w:line="360" w:lineRule="auto"/>
+        <w:contextualSpacing/>
+        <w:rPr>
+          <w:b/>
+        </w:rPr>
+      </w:pPr>
+      <w:r>
+        <w:rPr>
+          <w:b/>
+        </w:rPr>
+        <w:t>Basis + Factor</w:t>
+      </w:r>
+    </w:p>
+    <w:p>
+      <w:pPr>
+        <w:numPr>
+          <w:ilvl w:val="1"/>
+          <w:numId w:val="1"/>
+        </w:numPr>
+        <w:spacing w:line="360" w:lineRule="auto"/>
+        <w:contextualSpacing/>
+        <w:rPr>
+          <w:b/>
+        </w:rPr>
+      </w:pPr>
+      <w:r>
+        <w:rPr>
+          <w:b/>
+        </w:rPr>
+        <w:t>Fixed</w:t>
       </w:r>
     </w:p>
     <w:p>
@@ -400,7 +1210,7 @@
         <w:rPr>
           <w:b/>
         </w:rPr>
-        <w:t>Deal Type:</w:t>
+        <w:t>Index</w:t>
       </w:r>
       <w:r>
         <w:rPr>
@@ -409,140 +1219,20 @@
         <w:t xml:space="preserve"> </w:t>
       </w:r>
       <w:r>
-        <w:t>(one type: physical gas)</w:t>
-      </w:r>
-    </w:p>
-    <w:p>
-      <w:pPr>
-        <w:numPr>
-          <w:ilvl w:val="1"/>
-          <w:numId w:val="1"/>
-        </w:numPr>
-        <w:spacing w:line="360" w:lineRule="auto"/>
-        <w:contextualSpacing/>
-        <w:rPr>
-          <w:b/>
-        </w:rPr>
-      </w:pPr>
-      <w:r>
-        <w:rPr>
-          <w:b/>
-        </w:rPr>
-        <w:t>Balancing</w:t>
-      </w:r>
-    </w:p>
-    <w:p>
-      <w:pPr>
-        <w:numPr>
-          <w:ilvl w:val="1"/>
-          <w:numId w:val="1"/>
-        </w:numPr>
-        <w:spacing w:line="360" w:lineRule="auto"/>
-        <w:contextualSpacing/>
-        <w:rPr>
-          <w:b/>
-        </w:rPr>
-      </w:pPr>
-      <w:r>
-        <w:rPr>
-          <w:b/>
-        </w:rPr>
-        <w:t>Bookout</w:t>
-      </w:r>
-    </w:p>
-    <w:p>
-      <w:pPr>
-        <w:numPr>
-          <w:ilvl w:val="1"/>
-          <w:numId w:val="1"/>
-        </w:numPr>
-        <w:spacing w:line="360" w:lineRule="auto"/>
-        <w:contextualSpacing/>
-        <w:rPr>
-          <w:b/>
-        </w:rPr>
-      </w:pPr>
-      <w:r>
-        <w:rPr>
-          <w:b/>
-        </w:rPr>
-        <w:t>Exchange</w:t>
-      </w:r>
-    </w:p>
-    <w:p>
-      <w:pPr>
-        <w:numPr>
-          <w:ilvl w:val="1"/>
-          <w:numId w:val="1"/>
-        </w:numPr>
-        <w:spacing w:line="360" w:lineRule="auto"/>
-        <w:contextualSpacing/>
-        <w:rPr>
-          <w:b/>
-        </w:rPr>
-      </w:pPr>
-      <w:r>
-        <w:rPr>
-          <w:b/>
-        </w:rPr>
-        <w:t>Financial</w:t>
-      </w:r>
-    </w:p>
-    <w:p>
-      <w:pPr>
-        <w:numPr>
-          <w:ilvl w:val="1"/>
-          <w:numId w:val="1"/>
-        </w:numPr>
-        <w:spacing w:line="360" w:lineRule="auto"/>
-        <w:contextualSpacing/>
-        <w:rPr>
-          <w:b/>
-        </w:rPr>
-      </w:pPr>
-      <w:r>
-        <w:rPr>
-          <w:b/>
-        </w:rPr>
-        <w:t>Option</w:t>
-      </w:r>
-    </w:p>
-    <w:p>
-      <w:pPr>
-        <w:numPr>
-          <w:ilvl w:val="1"/>
-          <w:numId w:val="1"/>
-        </w:numPr>
-        <w:spacing w:line="360" w:lineRule="auto"/>
-        <w:contextualSpacing/>
-        <w:rPr>
-          <w:b/>
-        </w:rPr>
-      </w:pPr>
-      <w:r>
-        <w:rPr>
-          <w:b/>
-        </w:rPr>
-        <w:t>Physical Gas</w:t>
-      </w:r>
-    </w:p>
-    <w:p>
-      <w:pPr>
-        <w:numPr>
-          <w:ilvl w:val="1"/>
-          <w:numId w:val="1"/>
-        </w:numPr>
-        <w:spacing w:line="360" w:lineRule="auto"/>
-        <w:contextualSpacing/>
-        <w:rPr>
-          <w:b/>
-        </w:rPr>
-      </w:pPr>
-      <w:r>
-        <w:rPr>
-          <w:b/>
-        </w:rPr>
-        <w:t>Storage</w:t>
+        <w:t>(**nec)(capture from gto)</w:t>
+      </w:r>
+    </w:p>
+    <w:p>
+      <w:pPr>
+        <w:numPr>
+          <w:ilvl w:val="1"/>
+          <w:numId w:val="1"/>
+        </w:numPr>
+        <w:spacing w:line="360" w:lineRule="auto"/>
+        <w:contextualSpacing/>
+      </w:pPr>
+      <w:r>
+        <w:t>Drop down box (not populated)</w:t>
       </w:r>
     </w:p>
     <w:p>
@@ -561,134 +1251,29 @@
         <w:rPr>
           <w:b/>
         </w:rPr>
-        <w:t xml:space="preserve">Term </w:t>
-      </w:r>
-      <w:r>
-        <w:t>(metric for timing the trade?)</w:t>
-      </w:r>
-      <w:r>
-        <w:t xml:space="preserve"> (internal trade)</w:t>
-      </w:r>
-    </w:p>
-    <w:p>
-      <w:pPr>
-        <w:numPr>
-          <w:ilvl w:val="1"/>
-          <w:numId w:val="1"/>
-        </w:numPr>
-        <w:spacing w:line="360" w:lineRule="auto"/>
-        <w:contextualSpacing/>
-        <w:rPr>
-          <w:b/>
-        </w:rPr>
-      </w:pPr>
-      <w:r>
-        <w:rPr>
-          <w:b/>
-        </w:rPr>
-        <w:t>Baseload</w:t>
-      </w:r>
-    </w:p>
-    <w:p>
-      <w:pPr>
-        <w:numPr>
-          <w:ilvl w:val="1"/>
-          <w:numId w:val="1"/>
-        </w:numPr>
-        <w:spacing w:line="360" w:lineRule="auto"/>
-        <w:contextualSpacing/>
-        <w:rPr>
-          <w:b/>
-        </w:rPr>
-      </w:pPr>
-      <w:r>
-        <w:rPr>
-          <w:b/>
-        </w:rPr>
-        <w:t>Intra-Day</w:t>
-      </w:r>
-    </w:p>
-    <w:p>
-      <w:pPr>
-        <w:numPr>
-          <w:ilvl w:val="2"/>
-          <w:numId w:val="1"/>
-        </w:numPr>
-        <w:spacing w:line="360" w:lineRule="auto"/>
-        <w:contextualSpacing/>
-      </w:pPr>
-      <w:r>
-        <w:t>Same day</w:t>
-      </w:r>
-    </w:p>
-    <w:p>
-      <w:pPr>
-        <w:numPr>
-          <w:ilvl w:val="1"/>
-          <w:numId w:val="1"/>
-        </w:numPr>
-        <w:spacing w:line="360" w:lineRule="auto"/>
-        <w:contextualSpacing/>
-        <w:rPr>
-          <w:b/>
-        </w:rPr>
-      </w:pPr>
-      <w:r>
-        <w:rPr>
-          <w:b/>
-        </w:rPr>
-        <w:t>Next Day</w:t>
-      </w:r>
-    </w:p>
-    <w:p>
-      <w:pPr>
-        <w:numPr>
-          <w:ilvl w:val="1"/>
-          <w:numId w:val="1"/>
-        </w:numPr>
-        <w:spacing w:line="360" w:lineRule="auto"/>
-        <w:contextualSpacing/>
-        <w:rPr>
-          <w:b/>
-        </w:rPr>
-      </w:pPr>
-      <w:r>
-        <w:rPr>
-          <w:b/>
-        </w:rPr>
-        <w:t>Swing</w:t>
-      </w:r>
-    </w:p>
-    <w:p>
-      <w:pPr>
-        <w:numPr>
-          <w:ilvl w:val="2"/>
-          <w:numId w:val="1"/>
-        </w:numPr>
-        <w:spacing w:line="360" w:lineRule="auto"/>
-        <w:contextualSpacing/>
-      </w:pPr>
-      <w:r>
-        <w:t>A few days to 2 weeks</w:t>
-      </w:r>
-    </w:p>
-    <w:p>
-      <w:pPr>
-        <w:numPr>
-          <w:ilvl w:val="1"/>
-          <w:numId w:val="1"/>
-        </w:numPr>
-        <w:spacing w:line="360" w:lineRule="auto"/>
-        <w:contextualSpacing/>
-        <w:rPr>
-          <w:b/>
-        </w:rPr>
-      </w:pPr>
-      <w:r>
-        <w:rPr>
-          <w:b/>
-        </w:rPr>
-        <w:t>Term</w:t>
+        <w:t>Index Factor:</w:t>
+      </w:r>
+      <w:r>
+        <w:rPr>
+          <w:b/>
+        </w:rPr>
+        <w:t xml:space="preserve"> </w:t>
+      </w:r>
+      <w:r>
+        <w:t>(**nec) (capture from gto)</w:t>
+      </w:r>
+    </w:p>
+    <w:p>
+      <w:pPr>
+        <w:numPr>
+          <w:ilvl w:val="1"/>
+          <w:numId w:val="1"/>
+        </w:numPr>
+        <w:spacing w:line="360" w:lineRule="auto"/>
+        <w:contextualSpacing/>
+      </w:pPr>
+      <w:r>
+        <w:t>Text input</w:t>
       </w:r>
     </w:p>
     <w:p>
@@ -707,48 +1292,29 @@
         <w:rPr>
           <w:b/>
         </w:rPr>
-        <w:t xml:space="preserve">Firm </w:t>
-      </w:r>
-      <w:r>
-        <w:t>(firm = this must be done, non-firm = it may get there) (**necessary)</w:t>
-      </w:r>
-    </w:p>
-    <w:p>
-      <w:pPr>
-        <w:numPr>
-          <w:ilvl w:val="1"/>
-          <w:numId w:val="1"/>
-        </w:numPr>
-        <w:spacing w:line="360" w:lineRule="auto"/>
-        <w:contextualSpacing/>
-        <w:rPr>
-          <w:b/>
-        </w:rPr>
-      </w:pPr>
-      <w:r>
-        <w:rPr>
-          <w:b/>
-        </w:rPr>
-        <w:t>Firm</w:t>
-      </w:r>
-    </w:p>
-    <w:p>
-      <w:pPr>
-        <w:numPr>
-          <w:ilvl w:val="1"/>
-          <w:numId w:val="1"/>
-        </w:numPr>
-        <w:spacing w:line="360" w:lineRule="auto"/>
-        <w:contextualSpacing/>
-        <w:rPr>
-          <w:b/>
-        </w:rPr>
-      </w:pPr>
-      <w:r>
-        <w:rPr>
-          <w:b/>
-        </w:rPr>
-        <w:t>non-Firm</w:t>
+        <w:t>FIxed Price</w:t>
+      </w:r>
+      <w:r>
+        <w:rPr>
+          <w:b/>
+        </w:rPr>
+        <w:t xml:space="preserve"> </w:t>
+      </w:r>
+      <w:r>
+        <w:t>(**nec)</w:t>
+      </w:r>
+    </w:p>
+    <w:p>
+      <w:pPr>
+        <w:numPr>
+          <w:ilvl w:val="1"/>
+          <w:numId w:val="1"/>
+        </w:numPr>
+        <w:spacing w:line="360" w:lineRule="auto"/>
+        <w:contextualSpacing/>
+      </w:pPr>
+      <w:r>
+        <w:t>Text input (only dollars)</w:t>
       </w:r>
     </w:p>
     <w:p>
@@ -767,7 +1333,26 @@
         <w:rPr>
           <w:b/>
         </w:rPr>
-        <w:t>Start Date</w:t>
+        <w:t>Drag a column header here to group by that column?</w:t>
+      </w:r>
+    </w:p>
+    <w:p>
+      <w:pPr>
+        <w:numPr>
+          <w:ilvl w:val="1"/>
+          <w:numId w:val="1"/>
+        </w:numPr>
+        <w:spacing w:line="360" w:lineRule="auto"/>
+        <w:contextualSpacing/>
+        <w:rPr>
+          <w:b/>
+        </w:rPr>
+      </w:pPr>
+      <w:r>
+        <w:rPr>
+          <w:b/>
+        </w:rPr>
+        <w:t>Point</w:t>
       </w:r>
       <w:r>
         <w:rPr>
@@ -776,20 +1361,35 @@
         <w:t xml:space="preserve"> </w:t>
       </w:r>
       <w:r>
-        <w:t>(“delivery period”)(certain amount gas per day over certtain amount of days) (**necessary)</w:t>
-      </w:r>
-    </w:p>
-    <w:p>
-      <w:pPr>
-        <w:numPr>
-          <w:ilvl w:val="1"/>
-          <w:numId w:val="1"/>
-        </w:numPr>
-        <w:spacing w:line="360" w:lineRule="auto"/>
-        <w:contextualSpacing/>
-      </w:pPr>
-      <w:r>
-        <w:t>Drop down box</w:t>
+        <w:t>(can be multiple points)</w:t>
+      </w:r>
+    </w:p>
+    <w:p>
+      <w:pPr>
+        <w:numPr>
+          <w:ilvl w:val="1"/>
+          <w:numId w:val="1"/>
+        </w:numPr>
+        <w:spacing w:line="360" w:lineRule="auto"/>
+        <w:contextualSpacing/>
+        <w:rPr>
+          <w:b/>
+        </w:rPr>
+      </w:pPr>
+      <w:r>
+        <w:rPr>
+          <w:b/>
+        </w:rPr>
+        <w:t>Volume</w:t>
+      </w:r>
+      <w:r>
+        <w:rPr>
+          <w:b/>
+        </w:rPr>
+        <w:t xml:space="preserve"> </w:t>
+      </w:r>
+      <w:r>
+        <w:t>(vol per point)</w:t>
       </w:r>
     </w:p>
     <w:p>
@@ -808,7 +1408,7 @@
         <w:rPr>
           <w:b/>
         </w:rPr>
-        <w:t>End Date:</w:t>
+        <w:t>Comments:</w:t>
       </w:r>
       <w:r>
         <w:rPr>
@@ -817,20 +1417,20 @@
         <w:t xml:space="preserve"> </w:t>
       </w:r>
       <w:r>
-        <w:t>(same as above)</w:t>
-      </w:r>
-    </w:p>
-    <w:p>
-      <w:pPr>
-        <w:numPr>
-          <w:ilvl w:val="1"/>
-          <w:numId w:val="1"/>
-        </w:numPr>
-        <w:spacing w:line="360" w:lineRule="auto"/>
-        <w:contextualSpacing/>
-      </w:pPr>
-      <w:r>
-        <w:t>Drop down box</w:t>
+        <w:t>(special conditions) (**nec)</w:t>
+      </w:r>
+    </w:p>
+    <w:p>
+      <w:pPr>
+        <w:numPr>
+          <w:ilvl w:val="1"/>
+          <w:numId w:val="1"/>
+        </w:numPr>
+        <w:spacing w:line="360" w:lineRule="auto"/>
+        <w:contextualSpacing/>
+      </w:pPr>
+      <w:r>
+        <w:t>Text input</w:t>
       </w:r>
     </w:p>
     <w:p>
@@ -849,609 +1449,10 @@
         <w:rPr>
           <w:b/>
         </w:rPr>
-        <w:t>Pipe</w:t>
-      </w:r>
-      <w:r>
-        <w:rPr>
-          <w:b/>
-        </w:rPr>
-        <w:t xml:space="preserve"> </w:t>
-      </w:r>
-      <w:r>
-        <w:t>(who the gas is coming from ) (**nec)</w:t>
-      </w:r>
-    </w:p>
-    <w:p>
-      <w:pPr>
-        <w:numPr>
-          <w:ilvl w:val="1"/>
-          <w:numId w:val="1"/>
-        </w:numPr>
-        <w:spacing w:line="360" w:lineRule="auto"/>
-        <w:contextualSpacing/>
-      </w:pPr>
-      <w:r>
-        <w:t>Dropdown box</w:t>
-      </w:r>
-    </w:p>
-    <w:p>
-      <w:pPr>
-        <w:numPr>
-          <w:ilvl w:val="2"/>
-          <w:numId w:val="1"/>
-        </w:numPr>
-        <w:spacing w:line="360" w:lineRule="auto"/>
-        <w:contextualSpacing/>
-        <w:rPr>
-          <w:b/>
-        </w:rPr>
-      </w:pPr>
-      <w:r>
-        <w:rPr>
-          <w:b/>
-        </w:rPr>
-        <w:t>FGT</w:t>
-      </w:r>
-      <w:r>
-        <w:t xml:space="preserve"> (party)</w:t>
-      </w:r>
-    </w:p>
-    <w:p>
-      <w:pPr>
-        <w:numPr>
-          <w:ilvl w:val="0"/>
-          <w:numId w:val="1"/>
-        </w:numPr>
-        <w:spacing w:line="360" w:lineRule="auto"/>
-        <w:contextualSpacing/>
-        <w:rPr>
-          <w:b/>
-        </w:rPr>
-      </w:pPr>
-      <w:r>
-        <w:rPr>
-          <w:b/>
-        </w:rPr>
-        <w:t>Counter Party</w:t>
-      </w:r>
-      <w:r>
-        <w:rPr>
-          <w:b/>
-        </w:rPr>
-        <w:t xml:space="preserve"> </w:t>
-      </w:r>
-      <w:r>
-        <w:t>(who gas is going to) (**nec)</w:t>
-      </w:r>
-    </w:p>
-    <w:p>
-      <w:pPr>
-        <w:numPr>
-          <w:ilvl w:val="1"/>
-          <w:numId w:val="1"/>
-        </w:numPr>
-        <w:spacing w:line="360" w:lineRule="auto"/>
-        <w:contextualSpacing/>
-        <w:rPr>
-          <w:b/>
-        </w:rPr>
-      </w:pPr>
-      <w:r>
-        <w:rPr>
-          <w:b/>
-        </w:rPr>
-        <w:t xml:space="preserve">FGT </w:t>
-      </w:r>
-      <w:r>
-        <w:t>(party)</w:t>
-      </w:r>
-    </w:p>
-    <w:p>
-      <w:pPr>
-        <w:numPr>
-          <w:ilvl w:val="1"/>
-          <w:numId w:val="1"/>
-        </w:numPr>
-        <w:spacing w:line="360" w:lineRule="auto"/>
-        <w:contextualSpacing/>
-        <w:rPr>
-          <w:b/>
-        </w:rPr>
-      </w:pPr>
-      <w:r>
-        <w:rPr>
-          <w:b/>
-        </w:rPr>
-        <w:t xml:space="preserve">FGU </w:t>
-      </w:r>
-      <w:r>
-        <w:t>(party)</w:t>
-      </w:r>
-    </w:p>
-    <w:p>
-      <w:pPr>
-        <w:numPr>
-          <w:ilvl w:val="0"/>
-          <w:numId w:val="1"/>
-        </w:numPr>
-        <w:spacing w:line="360" w:lineRule="auto"/>
-        <w:contextualSpacing/>
-        <w:rPr>
-          <w:b/>
-        </w:rPr>
-      </w:pPr>
-      <w:r>
-        <w:rPr>
-          <w:b/>
-        </w:rPr>
-        <w:t>Contact</w:t>
-      </w:r>
-      <w:r>
-        <w:rPr>
-          <w:b/>
-        </w:rPr>
-        <w:t xml:space="preserve"> </w:t>
-      </w:r>
-      <w:r>
-        <w:t>(“Attn” on naesb form)</w:t>
-      </w:r>
-      <w:r>
-        <w:t xml:space="preserve"> </w:t>
-      </w:r>
-      <w:r>
-        <w:t>(**nec)</w:t>
-      </w:r>
-    </w:p>
-    <w:p>
-      <w:pPr>
-        <w:numPr>
-          <w:ilvl w:val="1"/>
-          <w:numId w:val="1"/>
-        </w:numPr>
-        <w:spacing w:line="360" w:lineRule="auto"/>
-        <w:contextualSpacing/>
-        <w:rPr>
-          <w:b/>
-        </w:rPr>
-      </w:pPr>
-      <w:r>
-        <w:rPr>
-          <w:b/>
-        </w:rPr>
-        <w:t>Bill</w:t>
-      </w:r>
-    </w:p>
-    <w:p>
-      <w:pPr>
-        <w:numPr>
-          <w:ilvl w:val="1"/>
-          <w:numId w:val="1"/>
-        </w:numPr>
-        <w:spacing w:line="360" w:lineRule="auto"/>
-        <w:contextualSpacing/>
-        <w:rPr>
-          <w:b/>
-        </w:rPr>
-      </w:pPr>
-      <w:r>
-        <w:rPr>
-          <w:b/>
-        </w:rPr>
-        <w:t>John</w:t>
-      </w:r>
-    </w:p>
-    <w:p>
-      <w:pPr>
-        <w:numPr>
-          <w:ilvl w:val="0"/>
-          <w:numId w:val="1"/>
-        </w:numPr>
-        <w:spacing w:line="360" w:lineRule="auto"/>
-        <w:contextualSpacing/>
-        <w:rPr>
-          <w:b/>
-        </w:rPr>
-      </w:pPr>
-      <w:r>
-        <w:rPr>
-          <w:b/>
-        </w:rPr>
-        <w:t>Portfolio</w:t>
-      </w:r>
-      <w:r>
-        <w:rPr>
-          <w:b/>
-        </w:rPr>
-        <w:t xml:space="preserve"> </w:t>
-      </w:r>
-      <w:r>
-        <w:t>(</w:t>
-      </w:r>
-      <w:r>
-        <w:t>internal) (unndeeded)</w:t>
-      </w:r>
-    </w:p>
-    <w:p>
-      <w:pPr>
-        <w:numPr>
-          <w:ilvl w:val="1"/>
-          <w:numId w:val="1"/>
-        </w:numPr>
-        <w:spacing w:line="360" w:lineRule="auto"/>
-        <w:contextualSpacing/>
-        <w:rPr>
-          <w:b/>
-        </w:rPr>
-      </w:pPr>
-      <w:r>
-        <w:rPr>
-          <w:b/>
-        </w:rPr>
-        <w:t xml:space="preserve">FGU </w:t>
-      </w:r>
-      <w:r>
-        <w:t>(party)</w:t>
-      </w:r>
-    </w:p>
-    <w:p>
-      <w:pPr>
-        <w:numPr>
-          <w:ilvl w:val="0"/>
-          <w:numId w:val="1"/>
-        </w:numPr>
-        <w:spacing w:line="360" w:lineRule="auto"/>
-        <w:contextualSpacing/>
-        <w:rPr>
-          <w:b/>
-        </w:rPr>
-      </w:pPr>
-      <w:r>
-        <w:rPr>
-          <w:b/>
-        </w:rPr>
-        <w:t>Pricing Method:</w:t>
-      </w:r>
-      <w:r>
-        <w:rPr>
-          <w:b/>
-        </w:rPr>
-        <w:t xml:space="preserve"> </w:t>
-      </w:r>
-      <w:r>
-        <w:t>(**nec)</w:t>
-      </w:r>
-      <w:r>
-        <w:t xml:space="preserve"> (fixed= fill out on naesb form) (manualy written by user) (companies want more complex calcs that these 3)</w:t>
-      </w:r>
-    </w:p>
-    <w:p>
-      <w:pPr>
-        <w:numPr>
-          <w:ilvl w:val="1"/>
-          <w:numId w:val="1"/>
-        </w:numPr>
-        <w:spacing w:line="360" w:lineRule="auto"/>
-        <w:contextualSpacing/>
-        <w:rPr>
-          <w:b/>
-        </w:rPr>
-      </w:pPr>
-      <w:r>
-        <w:rPr>
-          <w:b/>
-        </w:rPr>
-        <w:t>Basis * Factor</w:t>
-      </w:r>
-    </w:p>
-    <w:p>
-      <w:pPr>
-        <w:numPr>
-          <w:ilvl w:val="1"/>
-          <w:numId w:val="1"/>
-        </w:numPr>
-        <w:spacing w:line="360" w:lineRule="auto"/>
-        <w:contextualSpacing/>
-        <w:rPr>
-          <w:b/>
-        </w:rPr>
-      </w:pPr>
-      <w:r>
-        <w:rPr>
-          <w:b/>
-        </w:rPr>
-        <w:t>Basis + Factor</w:t>
-      </w:r>
-    </w:p>
-    <w:p>
-      <w:pPr>
-        <w:numPr>
-          <w:ilvl w:val="1"/>
-          <w:numId w:val="1"/>
-        </w:numPr>
-        <w:spacing w:line="360" w:lineRule="auto"/>
-        <w:contextualSpacing/>
-        <w:rPr>
-          <w:b/>
-        </w:rPr>
-      </w:pPr>
-      <w:r>
-        <w:rPr>
-          <w:b/>
-        </w:rPr>
-        <w:t>Fixed</w:t>
-      </w:r>
-    </w:p>
-    <w:p>
-      <w:pPr>
-        <w:numPr>
-          <w:ilvl w:val="0"/>
-          <w:numId w:val="1"/>
-        </w:numPr>
-        <w:spacing w:line="360" w:lineRule="auto"/>
-        <w:contextualSpacing/>
-        <w:rPr>
-          <w:b/>
-        </w:rPr>
-      </w:pPr>
-      <w:r>
-        <w:rPr>
-          <w:b/>
-        </w:rPr>
-        <w:t>Index</w:t>
-      </w:r>
-      <w:r>
-        <w:rPr>
-          <w:b/>
-        </w:rPr>
-        <w:t xml:space="preserve"> </w:t>
-      </w:r>
-      <w:r>
-        <w:t>(**nec)</w:t>
-      </w:r>
-      <w:r>
-        <w:t>(capture from gto)</w:t>
-      </w:r>
-    </w:p>
-    <w:p>
-      <w:pPr>
-        <w:numPr>
-          <w:ilvl w:val="1"/>
-          <w:numId w:val="1"/>
-        </w:numPr>
-        <w:spacing w:line="360" w:lineRule="auto"/>
-        <w:contextualSpacing/>
-      </w:pPr>
-      <w:r>
-        <w:t>Drop down box (not populated)</w:t>
-      </w:r>
-    </w:p>
-    <w:p>
-      <w:pPr>
-        <w:numPr>
-          <w:ilvl w:val="0"/>
-          <w:numId w:val="1"/>
-        </w:numPr>
-        <w:spacing w:line="360" w:lineRule="auto"/>
-        <w:contextualSpacing/>
-        <w:rPr>
-          <w:b/>
-        </w:rPr>
-      </w:pPr>
-      <w:r>
-        <w:rPr>
-          <w:b/>
-        </w:rPr>
-        <w:t>Index Factor:</w:t>
-      </w:r>
-      <w:r>
-        <w:rPr>
-          <w:b/>
-        </w:rPr>
-        <w:t xml:space="preserve"> </w:t>
-      </w:r>
-      <w:r>
-        <w:t>(**nec)</w:t>
-      </w:r>
-      <w:r>
-        <w:t xml:space="preserve"> (capture from gto)</w:t>
-      </w:r>
-    </w:p>
-    <w:p>
-      <w:pPr>
-        <w:numPr>
-          <w:ilvl w:val="1"/>
-          <w:numId w:val="1"/>
-        </w:numPr>
-        <w:spacing w:line="360" w:lineRule="auto"/>
-        <w:contextualSpacing/>
-      </w:pPr>
-      <w:r>
-        <w:t>Text input</w:t>
-      </w:r>
-    </w:p>
-    <w:p>
-      <w:pPr>
-        <w:numPr>
-          <w:ilvl w:val="0"/>
-          <w:numId w:val="1"/>
-        </w:numPr>
-        <w:spacing w:line="360" w:lineRule="auto"/>
-        <w:contextualSpacing/>
-        <w:rPr>
-          <w:b/>
-        </w:rPr>
-      </w:pPr>
-      <w:r>
-        <w:rPr>
-          <w:b/>
-        </w:rPr>
-        <w:t>FIxed Price</w:t>
-      </w:r>
-      <w:r>
-        <w:rPr>
-          <w:b/>
-        </w:rPr>
-        <w:t xml:space="preserve"> </w:t>
-      </w:r>
-      <w:r>
-        <w:t>(**nec)</w:t>
-      </w:r>
-    </w:p>
-    <w:p>
-      <w:pPr>
-        <w:numPr>
-          <w:ilvl w:val="1"/>
-          <w:numId w:val="1"/>
-        </w:numPr>
-        <w:spacing w:line="360" w:lineRule="auto"/>
-        <w:contextualSpacing/>
-      </w:pPr>
-      <w:r>
-        <w:t>Text input (only dollars)</w:t>
-      </w:r>
-    </w:p>
-    <w:p>
-      <w:pPr>
-        <w:numPr>
-          <w:ilvl w:val="0"/>
-          <w:numId w:val="1"/>
-        </w:numPr>
-        <w:spacing w:line="360" w:lineRule="auto"/>
-        <w:contextualSpacing/>
-        <w:rPr>
-          <w:b/>
-        </w:rPr>
-      </w:pPr>
-      <w:r>
-        <w:rPr>
-          <w:b/>
-        </w:rPr>
-        <w:t>Drag a column header here to group by that column?</w:t>
-      </w:r>
-    </w:p>
-    <w:p>
-      <w:pPr>
-        <w:numPr>
-          <w:ilvl w:val="1"/>
-          <w:numId w:val="1"/>
-        </w:numPr>
-        <w:spacing w:line="360" w:lineRule="auto"/>
-        <w:contextualSpacing/>
-        <w:rPr>
-          <w:b/>
-        </w:rPr>
-      </w:pPr>
-      <w:r>
-        <w:rPr>
-          <w:b/>
-        </w:rPr>
-        <w:t>Point</w:t>
-      </w:r>
-      <w:r>
-        <w:rPr>
-          <w:b/>
-        </w:rPr>
-        <w:t xml:space="preserve"> </w:t>
-      </w:r>
-      <w:r>
-        <w:t>(can be multiple points)</w:t>
-      </w:r>
-    </w:p>
-    <w:p>
-      <w:pPr>
-        <w:numPr>
-          <w:ilvl w:val="1"/>
-          <w:numId w:val="1"/>
-        </w:numPr>
-        <w:spacing w:line="360" w:lineRule="auto"/>
-        <w:contextualSpacing/>
-        <w:rPr>
-          <w:b/>
-        </w:rPr>
-      </w:pPr>
-      <w:r>
-        <w:rPr>
-          <w:b/>
-        </w:rPr>
-        <w:t>Volume</w:t>
-      </w:r>
-      <w:r>
-        <w:rPr>
-          <w:b/>
-        </w:rPr>
-        <w:t xml:space="preserve"> </w:t>
-      </w:r>
-      <w:r>
-        <w:t>(vol per point)</w:t>
-      </w:r>
-    </w:p>
-    <w:p>
-      <w:pPr>
-        <w:numPr>
-          <w:ilvl w:val="0"/>
-          <w:numId w:val="1"/>
-        </w:numPr>
-        <w:spacing w:line="360" w:lineRule="auto"/>
-        <w:contextualSpacing/>
-        <w:rPr>
-          <w:b/>
-        </w:rPr>
-      </w:pPr>
-      <w:r>
-        <w:rPr>
-          <w:b/>
-        </w:rPr>
-        <w:t>Comments:</w:t>
-      </w:r>
-      <w:r>
-        <w:rPr>
-          <w:b/>
-        </w:rPr>
-        <w:t xml:space="preserve"> </w:t>
-      </w:r>
-      <w:r>
-        <w:t xml:space="preserve">(special conditions) </w:t>
-      </w:r>
-      <w:r>
-        <w:t>(**nec)</w:t>
-      </w:r>
-    </w:p>
-    <w:p>
-      <w:pPr>
-        <w:numPr>
-          <w:ilvl w:val="1"/>
-          <w:numId w:val="1"/>
-        </w:numPr>
-        <w:spacing w:line="360" w:lineRule="auto"/>
-        <w:contextualSpacing/>
-      </w:pPr>
-      <w:r>
-        <w:t>Text input</w:t>
-      </w:r>
-    </w:p>
-    <w:p>
-      <w:pPr>
-        <w:numPr>
-          <w:ilvl w:val="0"/>
-          <w:numId w:val="1"/>
-        </w:numPr>
-        <w:spacing w:line="360" w:lineRule="auto"/>
-        <w:contextualSpacing/>
-        <w:rPr>
-          <w:b/>
-        </w:rPr>
-      </w:pPr>
-      <w:r>
-        <w:rPr>
-          <w:b/>
-        </w:rPr>
         <w:t xml:space="preserve">Total Volume: </w:t>
       </w:r>
       <w:r>
-        <w:t>(**nec)</w:t>
-      </w:r>
-      <w:r>
-        <w:t>(total vol for all points)</w:t>
+        <w:t>(**nec)(total vol for all points)</w:t>
       </w:r>
     </w:p>
     <w:p>

</xml_diff>